<commit_message>
adding the project write-up
</commit_message>
<xml_diff>
--- a/project write-up.docx
+++ b/project write-up.docx
@@ -776,15 +776,13 @@
         <w:lastRenderedPageBreak/>
         <w:t xml:space="preserve">Machine learning models have a general </w:t>
       </w:r>
-      <w:proofErr w:type="spellStart"/>
-      <w:r>
-        <w:rPr>
-          <w:rFonts w:ascii="Segoe UI" w:hAnsi="Segoe UI" w:cs="Segoe UI"/>
-          <w:color w:val="24292E"/>
-        </w:rPr>
-        <w:t>trade off</w:t>
-      </w:r>
-      <w:proofErr w:type="spellEnd"/>
+      <w:r>
+        <w:rPr>
+          <w:rFonts w:ascii="Segoe UI" w:hAnsi="Segoe UI" w:cs="Segoe UI"/>
+          <w:color w:val="24292E"/>
+        </w:rPr>
+        <w:t>tradeoff</w:t>
+      </w:r>
       <w:r>
         <w:rPr>
           <w:rFonts w:ascii="Segoe UI" w:hAnsi="Segoe UI" w:cs="Segoe UI"/>
@@ -1218,21 +1216,47 @@
         </w:rPr>
         <w:t xml:space="preserve"> such as the </w:t>
       </w:r>
-      <w:proofErr w:type="gramStart"/>
-      <w:r>
-        <w:rPr>
-          <w:rFonts w:ascii="Segoe UI" w:hAnsi="Segoe UI" w:cs="Segoe UI"/>
-          <w:color w:val="24292E"/>
-        </w:rPr>
-        <w:t>amount</w:t>
-      </w:r>
-      <w:proofErr w:type="gramEnd"/>
-      <w:r>
-        <w:rPr>
-          <w:rFonts w:ascii="Segoe UI" w:hAnsi="Segoe UI" w:cs="Segoe UI"/>
-          <w:color w:val="24292E"/>
-        </w:rPr>
-        <w:t xml:space="preserve"> of epochs used, the learning rate, and </w:t>
+      <w:r>
+        <w:rPr>
+          <w:rFonts w:ascii="Segoe UI" w:hAnsi="Segoe UI" w:cs="Segoe UI"/>
+          <w:color w:val="24292E"/>
+        </w:rPr>
+        <w:t>number</w:t>
+      </w:r>
+      <w:r>
+        <w:rPr>
+          <w:rFonts w:ascii="Segoe UI" w:hAnsi="Segoe UI" w:cs="Segoe UI"/>
+          <w:color w:val="24292E"/>
+        </w:rPr>
+        <w:t xml:space="preserve"> of epochs, the learning rate, </w:t>
+      </w:r>
+      <w:r>
+        <w:rPr>
+          <w:rFonts w:ascii="Segoe UI" w:hAnsi="Segoe UI" w:cs="Segoe UI"/>
+          <w:color w:val="24292E"/>
+        </w:rPr>
+        <w:t xml:space="preserve">layers </w:t>
+      </w:r>
+      <w:r>
+        <w:rPr>
+          <w:rFonts w:ascii="Segoe UI" w:hAnsi="Segoe UI" w:cs="Segoe UI"/>
+          <w:color w:val="24292E"/>
+        </w:rPr>
+        <w:t>amount, nodes amount</w:t>
+      </w:r>
+      <w:r>
+        <w:rPr>
+          <w:rFonts w:ascii="Segoe UI" w:hAnsi="Segoe UI" w:cs="Segoe UI"/>
+          <w:color w:val="24292E"/>
+        </w:rPr>
+        <w:t xml:space="preserve">, </w:t>
+      </w:r>
+      <w:r>
+        <w:rPr>
+          <w:rFonts w:ascii="Segoe UI" w:hAnsi="Segoe UI" w:cs="Segoe UI"/>
+          <w:color w:val="24292E"/>
+        </w:rPr>
+        <w:t xml:space="preserve">and </w:t>
       </w:r>
       <w:r>
         <w:rPr>
@@ -1525,6 +1549,108 @@
     </w:p>
     <w:p>
       <w:pPr>
+        <w:shd w:val="clear" w:color="auto" w:fill="FFFFFF"/>
+        <w:spacing w:before="60" w:after="100" w:afterAutospacing="1" w:line="240" w:lineRule="auto"/>
+        <w:ind w:left="1440"/>
+        <w:rPr>
+          <w:rFonts w:ascii="Segoe UI" w:hAnsi="Segoe UI" w:cs="Segoe UI"/>
+          <w:color w:val="24292E"/>
+        </w:rPr>
+      </w:pPr>
+      <w:r>
+        <w:rPr>
+          <w:rFonts w:ascii="Segoe UI" w:hAnsi="Segoe UI" w:cs="Segoe UI"/>
+          <w:color w:val="24292E"/>
+        </w:rPr>
+        <w:t>Taking the correlation</w:t>
+      </w:r>
+      <w:r>
+        <w:rPr>
+          <w:rFonts w:ascii="Segoe UI" w:hAnsi="Segoe UI" w:cs="Segoe UI"/>
+          <w:color w:val="24292E"/>
+        </w:rPr>
+        <w:t>,</w:t>
+      </w:r>
+      <w:r>
+        <w:rPr>
+          <w:rFonts w:ascii="Segoe UI" w:hAnsi="Segoe UI" w:cs="Segoe UI"/>
+          <w:color w:val="24292E"/>
+        </w:rPr>
+        <w:t xml:space="preserve"> of </w:t>
+      </w:r>
+      <w:r>
+        <w:rPr>
+          <w:rFonts w:ascii="Segoe UI" w:hAnsi="Segoe UI" w:cs="Segoe UI"/>
+          <w:color w:val="24292E"/>
+        </w:rPr>
+        <w:t xml:space="preserve">percent changes in price, </w:t>
+      </w:r>
+      <w:r>
+        <w:rPr>
+          <w:rFonts w:ascii="Segoe UI" w:hAnsi="Segoe UI" w:cs="Segoe UI"/>
+          <w:color w:val="24292E"/>
+        </w:rPr>
+        <w:t xml:space="preserve">with the realized </w:t>
+      </w:r>
+      <w:r>
+        <w:rPr>
+          <w:rFonts w:ascii="Segoe UI" w:hAnsi="Segoe UI" w:cs="Segoe UI"/>
+          <w:color w:val="24292E"/>
+        </w:rPr>
+        <w:t>prices</w:t>
+      </w:r>
+      <w:r>
+        <w:rPr>
+          <w:rFonts w:ascii="Segoe UI" w:hAnsi="Segoe UI" w:cs="Segoe UI"/>
+          <w:color w:val="24292E"/>
+        </w:rPr>
+        <w:t xml:space="preserve"> made me confident </w:t>
+      </w:r>
+      <w:r>
+        <w:rPr>
+          <w:rFonts w:ascii="Segoe UI" w:hAnsi="Segoe UI" w:cs="Segoe UI"/>
+          <w:color w:val="24292E"/>
+        </w:rPr>
+        <w:t>in the accuracy of the models</w:t>
+      </w:r>
+      <w:r>
+        <w:rPr>
+          <w:rFonts w:ascii="Segoe UI" w:hAnsi="Segoe UI" w:cs="Segoe UI"/>
+          <w:color w:val="24292E"/>
+        </w:rPr>
+        <w:t>. For the predicted series and full data series the LSTM and GRU had correlations</w:t>
+      </w:r>
+      <w:r>
+        <w:rPr>
+          <w:rFonts w:ascii="Segoe UI" w:hAnsi="Segoe UI" w:cs="Segoe UI"/>
+          <w:color w:val="24292E"/>
+        </w:rPr>
+        <w:t xml:space="preserve"> of -40%, -52% and</w:t>
+      </w:r>
+      <w:r>
+        <w:rPr>
+          <w:rFonts w:ascii="Segoe UI" w:hAnsi="Segoe UI" w:cs="Segoe UI"/>
+          <w:color w:val="24292E"/>
+        </w:rPr>
+        <w:t xml:space="preserve"> </w:t>
+      </w:r>
+      <w:r>
+        <w:rPr>
+          <w:rFonts w:ascii="Segoe UI" w:hAnsi="Segoe UI" w:cs="Segoe UI"/>
+          <w:color w:val="24292E"/>
+        </w:rPr>
+        <w:t xml:space="preserve">-41%, -.50% </w:t>
+      </w:r>
+      <w:r>
+        <w:rPr>
+          <w:rFonts w:ascii="Segoe UI" w:hAnsi="Segoe UI" w:cs="Segoe UI"/>
+          <w:color w:val="24292E"/>
+        </w:rPr>
+        <w:t xml:space="preserve">respectively. </w:t>
+      </w:r>
+    </w:p>
+    <w:p>
+      <w:pPr>
         <w:numPr>
           <w:ilvl w:val="0"/>
           <w:numId w:val="3"/>
@@ -1541,6 +1667,7 @@
           <w:rFonts w:ascii="Segoe UI" w:hAnsi="Segoe UI" w:cs="Segoe UI"/>
           <w:color w:val="24292E"/>
         </w:rPr>
+        <w:lastRenderedPageBreak/>
         <w:t>If we see data for more than a single day's worth of prices, how do</w:t>
       </w:r>
       <w:r>
@@ -1687,15 +1814,7 @@
           <w:rFonts w:ascii="Segoe UI" w:hAnsi="Segoe UI" w:cs="Segoe UI"/>
           <w:color w:val="24292E"/>
         </w:rPr>
-        <w:t xml:space="preserve">the model. </w:t>
-      </w:r>
-      <w:r>
-        <w:rPr>
-          <w:rFonts w:ascii="Segoe UI" w:hAnsi="Segoe UI" w:cs="Segoe UI"/>
-          <w:color w:val="24292E"/>
-        </w:rPr>
-        <w:lastRenderedPageBreak/>
-        <w:t>However, the more data that we use to train the model</w:t>
+        <w:t>the model. However, the more data that we use to train the model</w:t>
       </w:r>
       <w:r>
         <w:rPr>
@@ -2366,6 +2485,7 @@
     <w:lsdException w:name="HTML Sample" w:semiHidden="1" w:unhideWhenUsed="1"/>
     <w:lsdException w:name="HTML Typewriter" w:semiHidden="1" w:unhideWhenUsed="1"/>
     <w:lsdException w:name="HTML Variable" w:semiHidden="1" w:unhideWhenUsed="1"/>
+    <w:lsdException w:name="Normal Table" w:semiHidden="1" w:unhideWhenUsed="1"/>
     <w:lsdException w:name="annotation subject" w:semiHidden="1" w:unhideWhenUsed="1"/>
     <w:lsdException w:name="No List" w:semiHidden="1" w:unhideWhenUsed="1"/>
     <w:lsdException w:name="Outline List 1" w:semiHidden="1" w:unhideWhenUsed="1"/>
@@ -2408,8 +2528,11 @@
     <w:lsdException w:name="Table Contemporary" w:semiHidden="1" w:unhideWhenUsed="1"/>
     <w:lsdException w:name="Table Elegant" w:semiHidden="1" w:unhideWhenUsed="1"/>
     <w:lsdException w:name="Table Professional" w:semiHidden="1" w:unhideWhenUsed="1"/>
+    <w:lsdException w:name="Table Subtle 1" w:semiHidden="1" w:unhideWhenUsed="1"/>
     <w:lsdException w:name="Table Subtle 2" w:semiHidden="1" w:unhideWhenUsed="1"/>
     <w:lsdException w:name="Table Web 1" w:semiHidden="1" w:unhideWhenUsed="1"/>
+    <w:lsdException w:name="Table Web 2" w:semiHidden="1" w:unhideWhenUsed="1"/>
+    <w:lsdException w:name="Table Web 3" w:semiHidden="1" w:unhideWhenUsed="1"/>
     <w:lsdException w:name="Balloon Text" w:semiHidden="1" w:unhideWhenUsed="1"/>
     <w:lsdException w:name="Table Grid" w:uiPriority="39"/>
     <w:lsdException w:name="Table Theme" w:semiHidden="1" w:unhideWhenUsed="1"/>

</xml_diff>